<commit_message>
#54 On Demand Logic Map
</commit_message>
<xml_diff>
--- a/project-sparq/#54 Logic Map On Demand Application- automation of denial.docx
+++ b/project-sparq/#54 Logic Map On Demand Application- automation of denial.docx
@@ -9,15 +9,962 @@
           <w:rFonts w:ascii="Segoe UI" w:eastAsia="Times New Roman" w:hAnsi="Segoe UI" w:cs="Segoe UI"/>
           <w:sz w:val="21"/>
           <w:szCs w:val="21"/>
-        </w:rPr>
-      </w:pPr>
-      <w:r>
-        <w:rPr>
-          <w:rFonts w:ascii="Segoe UI" w:eastAsia="Times New Roman" w:hAnsi="Segoe UI" w:cs="Segoe UI"/>
-          <w:sz w:val="21"/>
-          <w:szCs w:val="21"/>
-        </w:rPr>
-        <w:t>[1/12 4:55 PM] MiKayla Handley</w:t>
+          <w:u w:val="single"/>
+        </w:rPr>
+      </w:pPr>
+      <w:r>
+        <w:rPr>
+          <w:rFonts w:ascii="Segoe UI" w:eastAsia="Times New Roman" w:hAnsi="Segoe UI" w:cs="Segoe UI"/>
+          <w:sz w:val="21"/>
+          <w:szCs w:val="21"/>
+          <w:u w:val="single"/>
+        </w:rPr>
+        <w:t xml:space="preserve">As Is Process: </w:t>
+      </w:r>
+    </w:p>
+    <w:p>
+      <w:pPr>
+        <w:pStyle w:val="ListParagraph"/>
+        <w:numPr>
+          <w:ilvl w:val="0"/>
+          <w:numId w:val="1"/>
+        </w:numPr>
+        <w:spacing w:after="0" w:line="240" w:lineRule="auto"/>
+        <w:rPr>
+          <w:rFonts w:ascii="Segoe UI" w:eastAsia="Times New Roman" w:hAnsi="Segoe UI" w:cs="Segoe UI"/>
+          <w:sz w:val="21"/>
+          <w:szCs w:val="21"/>
+        </w:rPr>
+      </w:pPr>
+      <w:r>
+        <w:rPr>
+          <w:rFonts w:ascii="Segoe UI" w:eastAsia="Times New Roman" w:hAnsi="Segoe UI" w:cs="Segoe UI"/>
+          <w:sz w:val="21"/>
+          <w:szCs w:val="21"/>
+        </w:rPr>
+        <w:t>DAILY LIST EXCEL</w:t>
+      </w:r>
+      <w:r>
+        <w:rPr>
+          <w:rFonts w:ascii="Segoe UI" w:eastAsia="Times New Roman" w:hAnsi="Segoe UI" w:cs="Segoe UI"/>
+          <w:sz w:val="21"/>
+          <w:szCs w:val="21"/>
+        </w:rPr>
+        <w:t xml:space="preserve"> from BOBI all of cases pending cash and snap</w:t>
+      </w:r>
+    </w:p>
+    <w:p>
+      <w:pPr>
+        <w:pStyle w:val="ListParagraph"/>
+        <w:numPr>
+          <w:ilvl w:val="0"/>
+          <w:numId w:val="1"/>
+        </w:numPr>
+        <w:spacing w:after="0" w:line="240" w:lineRule="auto"/>
+        <w:rPr>
+          <w:rFonts w:ascii="Segoe UI" w:eastAsia="Times New Roman" w:hAnsi="Segoe UI" w:cs="Segoe UI"/>
+          <w:sz w:val="21"/>
+          <w:szCs w:val="21"/>
+        </w:rPr>
+      </w:pPr>
+      <w:r>
+        <w:rPr>
+          <w:rFonts w:ascii="Segoe UI" w:eastAsia="Times New Roman" w:hAnsi="Segoe UI" w:cs="Segoe UI"/>
+          <w:sz w:val="21"/>
+          <w:szCs w:val="21"/>
+        </w:rPr>
+        <w:t xml:space="preserve">Filter for X127 and add today’s case list array removing duplicates </w:t>
+      </w:r>
+    </w:p>
+    <w:p>
+      <w:pPr>
+        <w:pStyle w:val="ListParagraph"/>
+        <w:numPr>
+          <w:ilvl w:val="0"/>
+          <w:numId w:val="1"/>
+        </w:numPr>
+        <w:spacing w:after="0" w:line="240" w:lineRule="auto"/>
+        <w:rPr>
+          <w:rFonts w:ascii="Segoe UI" w:eastAsia="Times New Roman" w:hAnsi="Segoe UI" w:cs="Segoe UI"/>
+          <w:sz w:val="21"/>
+          <w:szCs w:val="21"/>
+        </w:rPr>
+      </w:pPr>
+      <w:r>
+        <w:rPr>
+          <w:rFonts w:ascii="Segoe UI" w:eastAsia="Times New Roman" w:hAnsi="Segoe UI" w:cs="Segoe UI"/>
+          <w:sz w:val="21"/>
+          <w:szCs w:val="21"/>
+        </w:rPr>
+        <w:t>Close DAILY LIST EXCEL</w:t>
+      </w:r>
+    </w:p>
+    <w:p>
+      <w:pPr>
+        <w:pStyle w:val="ListParagraph"/>
+        <w:numPr>
+          <w:ilvl w:val="0"/>
+          <w:numId w:val="1"/>
+        </w:numPr>
+        <w:spacing w:after="0" w:line="240" w:lineRule="auto"/>
+        <w:rPr>
+          <w:rFonts w:ascii="Segoe UI" w:eastAsia="Times New Roman" w:hAnsi="Segoe UI" w:cs="Segoe UI"/>
+          <w:sz w:val="21"/>
+          <w:szCs w:val="21"/>
+        </w:rPr>
+      </w:pPr>
+      <w:r>
+        <w:rPr>
+          <w:rFonts w:ascii="Segoe UI" w:eastAsia="Times New Roman" w:hAnsi="Segoe UI" w:cs="Segoe UI"/>
+          <w:sz w:val="21"/>
+          <w:szCs w:val="21"/>
+        </w:rPr>
+        <w:t xml:space="preserve">Open WORKING LIST EXCEL </w:t>
+      </w:r>
+    </w:p>
+    <w:p>
+      <w:pPr>
+        <w:pStyle w:val="ListParagraph"/>
+        <w:numPr>
+          <w:ilvl w:val="0"/>
+          <w:numId w:val="1"/>
+        </w:numPr>
+        <w:spacing w:after="0" w:line="240" w:lineRule="auto"/>
+        <w:rPr>
+          <w:rFonts w:ascii="Segoe UI" w:eastAsia="Times New Roman" w:hAnsi="Segoe UI" w:cs="Segoe UI"/>
+          <w:sz w:val="21"/>
+          <w:szCs w:val="21"/>
+        </w:rPr>
+      </w:pPr>
+      <w:r>
+        <w:rPr>
+          <w:rFonts w:ascii="Segoe UI" w:eastAsia="Times New Roman" w:hAnsi="Segoe UI" w:cs="Segoe UI"/>
+          <w:sz w:val="21"/>
+          <w:szCs w:val="21"/>
+        </w:rPr>
+        <w:t>Read each line</w:t>
+      </w:r>
+      <w:r>
+        <w:rPr>
+          <w:rFonts w:ascii="Segoe UI" w:eastAsia="Times New Roman" w:hAnsi="Segoe UI" w:cs="Segoe UI"/>
+          <w:sz w:val="21"/>
+          <w:szCs w:val="21"/>
+        </w:rPr>
+        <w:tab/>
+      </w:r>
+    </w:p>
+    <w:p>
+      <w:pPr>
+        <w:pStyle w:val="ListParagraph"/>
+        <w:numPr>
+          <w:ilvl w:val="1"/>
+          <w:numId w:val="1"/>
+        </w:numPr>
+        <w:spacing w:after="0" w:line="240" w:lineRule="auto"/>
+        <w:rPr>
+          <w:rFonts w:ascii="Segoe UI" w:eastAsia="Times New Roman" w:hAnsi="Segoe UI" w:cs="Segoe UI"/>
+          <w:sz w:val="21"/>
+          <w:szCs w:val="21"/>
+        </w:rPr>
+      </w:pPr>
+      <w:r>
+        <w:rPr>
+          <w:rFonts w:ascii="Segoe UI" w:eastAsia="Times New Roman" w:hAnsi="Segoe UI" w:cs="Segoe UI"/>
+          <w:sz w:val="21"/>
+          <w:szCs w:val="21"/>
+        </w:rPr>
+        <w:t>Identifying</w:t>
+      </w:r>
+      <w:r>
+        <w:rPr>
+          <w:rFonts w:ascii="Segoe UI" w:eastAsia="Times New Roman" w:hAnsi="Segoe UI" w:cs="Segoe UI"/>
+          <w:sz w:val="21"/>
+          <w:szCs w:val="21"/>
+        </w:rPr>
+        <w:t xml:space="preserve"> in the list of the cases on the BOBI that this case was also on the working list - and so won't need to be added later</w:t>
+      </w:r>
+      <w:r>
+        <w:rPr>
+          <w:rFonts w:ascii="Segoe UI" w:eastAsia="Times New Roman" w:hAnsi="Segoe UI" w:cs="Segoe UI"/>
+          <w:sz w:val="21"/>
+          <w:szCs w:val="21"/>
+        </w:rPr>
+        <w:t xml:space="preserve"> </w:t>
+      </w:r>
+    </w:p>
+    <w:p>
+      <w:pPr>
+        <w:pStyle w:val="ListParagraph"/>
+        <w:numPr>
+          <w:ilvl w:val="1"/>
+          <w:numId w:val="1"/>
+        </w:numPr>
+        <w:spacing w:after="0" w:line="240" w:lineRule="auto"/>
+        <w:rPr>
+          <w:rFonts w:ascii="Segoe UI" w:eastAsia="Times New Roman" w:hAnsi="Segoe UI" w:cs="Segoe UI"/>
+          <w:sz w:val="21"/>
+          <w:szCs w:val="21"/>
+        </w:rPr>
+      </w:pPr>
+      <w:r>
+        <w:rPr>
+          <w:rFonts w:ascii="Segoe UI" w:eastAsia="Times New Roman" w:hAnsi="Segoe UI" w:cs="Segoe UI"/>
+          <w:sz w:val="21"/>
+          <w:szCs w:val="21"/>
+        </w:rPr>
+        <w:t>If a matching case number is found this means the case was on the working excel AND is on the BOBI</w:t>
+      </w:r>
+    </w:p>
+    <w:p>
+      <w:pPr>
+        <w:pStyle w:val="ListParagraph"/>
+        <w:numPr>
+          <w:ilvl w:val="1"/>
+          <w:numId w:val="1"/>
+        </w:numPr>
+        <w:spacing w:after="0" w:line="240" w:lineRule="auto"/>
+        <w:rPr>
+          <w:rFonts w:ascii="Segoe UI" w:eastAsia="Times New Roman" w:hAnsi="Segoe UI" w:cs="Segoe UI"/>
+          <w:sz w:val="21"/>
+          <w:szCs w:val="21"/>
+        </w:rPr>
+      </w:pPr>
+      <w:r>
+        <w:rPr>
+          <w:rFonts w:ascii="Segoe UI" w:eastAsia="Times New Roman" w:hAnsi="Segoe UI" w:cs="Segoe UI"/>
+          <w:sz w:val="21"/>
+          <w:szCs w:val="21"/>
+        </w:rPr>
+        <w:t xml:space="preserve">If the BOBI reported indicated that an interview has been completed for all programs for a case on the Working </w:t>
+      </w:r>
+      <w:r>
+        <w:rPr>
+          <w:rFonts w:ascii="Segoe UI" w:eastAsia="Times New Roman" w:hAnsi="Segoe UI" w:cs="Segoe UI"/>
+          <w:sz w:val="21"/>
+          <w:szCs w:val="21"/>
+        </w:rPr>
+        <w:t>list</w:t>
+      </w:r>
+    </w:p>
+    <w:p>
+      <w:pPr>
+        <w:pStyle w:val="ListParagraph"/>
+        <w:numPr>
+          <w:ilvl w:val="2"/>
+          <w:numId w:val="1"/>
+        </w:numPr>
+        <w:spacing w:after="0" w:line="240" w:lineRule="auto"/>
+        <w:rPr>
+          <w:rFonts w:ascii="Segoe UI" w:eastAsia="Times New Roman" w:hAnsi="Segoe UI" w:cs="Segoe UI"/>
+          <w:sz w:val="21"/>
+          <w:szCs w:val="21"/>
+        </w:rPr>
+      </w:pPr>
+      <w:r>
+        <w:rPr>
+          <w:rFonts w:ascii="Segoe UI" w:eastAsia="Times New Roman" w:hAnsi="Segoe UI" w:cs="Segoe UI"/>
+          <w:sz w:val="21"/>
+          <w:szCs w:val="21"/>
+        </w:rPr>
+        <w:t>Checking to see if one of the later lines for the case indicates no interview = this will make the array show no interview if EITHER Cash or SNAP have no interview indicated in PROG</w:t>
+      </w:r>
+    </w:p>
+    <w:p>
+      <w:pPr>
+        <w:pStyle w:val="ListParagraph"/>
+        <w:numPr>
+          <w:ilvl w:val="2"/>
+          <w:numId w:val="1"/>
+        </w:numPr>
+        <w:spacing w:after="0" w:line="240" w:lineRule="auto"/>
+        <w:rPr>
+          <w:rFonts w:ascii="Segoe UI" w:eastAsia="Times New Roman" w:hAnsi="Segoe UI" w:cs="Segoe UI"/>
+          <w:color w:val="7030A0"/>
+          <w:sz w:val="21"/>
+          <w:szCs w:val="21"/>
+        </w:rPr>
+      </w:pPr>
+      <w:r>
+        <w:rPr>
+          <w:rFonts w:ascii="Segoe UI" w:eastAsia="Times New Roman" w:hAnsi="Segoe UI" w:cs="Segoe UI"/>
+          <w:color w:val="7030A0"/>
+          <w:sz w:val="21"/>
+          <w:szCs w:val="21"/>
+        </w:rPr>
+        <w:t xml:space="preserve">If an interview date is entered on PROG when NO interview date has </w:t>
+      </w:r>
+      <w:r>
+        <w:rPr>
+          <w:rFonts w:ascii="Segoe UI" w:eastAsia="Times New Roman" w:hAnsi="Segoe UI" w:cs="Segoe UI"/>
+          <w:color w:val="7030A0"/>
+          <w:sz w:val="21"/>
+          <w:szCs w:val="21"/>
+        </w:rPr>
+        <w:t>happened,</w:t>
+      </w:r>
+      <w:r>
+        <w:rPr>
+          <w:rFonts w:ascii="Segoe UI" w:eastAsia="Times New Roman" w:hAnsi="Segoe UI" w:cs="Segoe UI"/>
+          <w:color w:val="7030A0"/>
+          <w:sz w:val="21"/>
+          <w:szCs w:val="21"/>
+        </w:rPr>
+        <w:t xml:space="preserve"> we will miss these cases</w:t>
+      </w:r>
+    </w:p>
+    <w:p>
+      <w:pPr>
+        <w:pStyle w:val="ListParagraph"/>
+        <w:numPr>
+          <w:ilvl w:val="1"/>
+          <w:numId w:val="1"/>
+        </w:numPr>
+        <w:spacing w:after="0" w:line="240" w:lineRule="auto"/>
+        <w:rPr>
+          <w:rFonts w:ascii="Segoe UI" w:eastAsia="Times New Roman" w:hAnsi="Segoe UI" w:cs="Segoe UI"/>
+          <w:sz w:val="21"/>
+          <w:szCs w:val="21"/>
+        </w:rPr>
+      </w:pPr>
+      <w:r>
+        <w:rPr>
+          <w:rFonts w:ascii="Segoe UI" w:eastAsia="Times New Roman" w:hAnsi="Segoe UI" w:cs="Segoe UI"/>
+          <w:sz w:val="21"/>
+          <w:szCs w:val="21"/>
+        </w:rPr>
+        <w:t>Identifying that this row on the working list was also found on the BOBI - so it won't necessarily have to be removed from the working list later</w:t>
+      </w:r>
+    </w:p>
+    <w:p>
+      <w:pPr>
+        <w:pStyle w:val="ListParagraph"/>
+        <w:numPr>
+          <w:ilvl w:val="1"/>
+          <w:numId w:val="1"/>
+        </w:numPr>
+        <w:spacing w:after="0" w:line="240" w:lineRule="auto"/>
+        <w:rPr>
+          <w:rFonts w:ascii="Segoe UI" w:eastAsia="Times New Roman" w:hAnsi="Segoe UI" w:cs="Segoe UI"/>
+          <w:sz w:val="21"/>
+          <w:szCs w:val="21"/>
+        </w:rPr>
+      </w:pPr>
+      <w:r>
+        <w:rPr>
+          <w:rFonts w:ascii="Segoe UI" w:eastAsia="Times New Roman" w:hAnsi="Segoe UI" w:cs="Segoe UI"/>
+          <w:sz w:val="21"/>
+          <w:szCs w:val="21"/>
+        </w:rPr>
+        <w:t xml:space="preserve">These cases were flagged on the Working Excel to be removed - usually because neither CASH </w:t>
+      </w:r>
+      <w:proofErr w:type="gramStart"/>
+      <w:r>
+        <w:rPr>
+          <w:rFonts w:ascii="Segoe UI" w:eastAsia="Times New Roman" w:hAnsi="Segoe UI" w:cs="Segoe UI"/>
+          <w:sz w:val="21"/>
+          <w:szCs w:val="21"/>
+        </w:rPr>
+        <w:t>or</w:t>
+      </w:r>
+      <w:proofErr w:type="gramEnd"/>
+      <w:r>
+        <w:rPr>
+          <w:rFonts w:ascii="Segoe UI" w:eastAsia="Times New Roman" w:hAnsi="Segoe UI" w:cs="Segoe UI"/>
+          <w:sz w:val="21"/>
+          <w:szCs w:val="21"/>
+        </w:rPr>
+        <w:t xml:space="preserve"> SNAP are pending any more.</w:t>
+      </w:r>
+    </w:p>
+    <w:p>
+      <w:pPr>
+        <w:pStyle w:val="ListParagraph"/>
+        <w:numPr>
+          <w:ilvl w:val="1"/>
+          <w:numId w:val="1"/>
+        </w:numPr>
+        <w:spacing w:after="0" w:line="240" w:lineRule="auto"/>
+        <w:rPr>
+          <w:rFonts w:ascii="Segoe UI" w:eastAsia="Times New Roman" w:hAnsi="Segoe UI" w:cs="Segoe UI"/>
+          <w:sz w:val="21"/>
+          <w:szCs w:val="21"/>
+        </w:rPr>
+      </w:pPr>
+      <w:r>
+        <w:rPr>
+          <w:rFonts w:ascii="Segoe UI" w:eastAsia="Times New Roman" w:hAnsi="Segoe UI" w:cs="Segoe UI"/>
+          <w:sz w:val="21"/>
+          <w:szCs w:val="21"/>
+        </w:rPr>
+        <w:t xml:space="preserve">If the working </w:t>
+      </w:r>
+      <w:proofErr w:type="gramStart"/>
+      <w:r>
+        <w:rPr>
+          <w:rFonts w:ascii="Segoe UI" w:eastAsia="Times New Roman" w:hAnsi="Segoe UI" w:cs="Segoe UI"/>
+          <w:sz w:val="21"/>
+          <w:szCs w:val="21"/>
+        </w:rPr>
+        <w:t>excel</w:t>
+      </w:r>
+      <w:proofErr w:type="gramEnd"/>
+      <w:r>
+        <w:rPr>
+          <w:rFonts w:ascii="Segoe UI" w:eastAsia="Times New Roman" w:hAnsi="Segoe UI" w:cs="Segoe UI"/>
+          <w:sz w:val="21"/>
+          <w:szCs w:val="21"/>
+        </w:rPr>
+        <w:t xml:space="preserve"> indicated that “remove from list” is needed – remove </w:t>
+      </w:r>
+    </w:p>
+    <w:p>
+      <w:pPr>
+        <w:pStyle w:val="ListParagraph"/>
+        <w:numPr>
+          <w:ilvl w:val="2"/>
+          <w:numId w:val="1"/>
+        </w:numPr>
+        <w:spacing w:after="0" w:line="240" w:lineRule="auto"/>
+        <w:rPr>
+          <w:rFonts w:ascii="Segoe UI" w:eastAsia="Times New Roman" w:hAnsi="Segoe UI" w:cs="Segoe UI"/>
+          <w:color w:val="7030A0"/>
+          <w:sz w:val="21"/>
+          <w:szCs w:val="21"/>
+        </w:rPr>
+      </w:pPr>
+      <w:r>
+        <w:rPr>
+          <w:rFonts w:ascii="Segoe UI" w:eastAsia="Times New Roman" w:hAnsi="Segoe UI" w:cs="Segoe UI"/>
+          <w:color w:val="7030A0"/>
+          <w:sz w:val="21"/>
+          <w:szCs w:val="21"/>
+        </w:rPr>
+        <w:t>Need confirmation of action to remove or reason for removal</w:t>
+      </w:r>
+    </w:p>
+    <w:p>
+      <w:pPr>
+        <w:pStyle w:val="ListParagraph"/>
+        <w:numPr>
+          <w:ilvl w:val="2"/>
+          <w:numId w:val="1"/>
+        </w:numPr>
+        <w:spacing w:after="0" w:line="240" w:lineRule="auto"/>
+        <w:rPr>
+          <w:rFonts w:ascii="Segoe UI" w:eastAsia="Times New Roman" w:hAnsi="Segoe UI" w:cs="Segoe UI"/>
+          <w:color w:val="7030A0"/>
+          <w:sz w:val="21"/>
+          <w:szCs w:val="21"/>
+        </w:rPr>
+      </w:pPr>
+      <w:r>
+        <w:rPr>
+          <w:rFonts w:ascii="Segoe UI" w:eastAsia="Times New Roman" w:hAnsi="Segoe UI" w:cs="Segoe UI"/>
+          <w:color w:val="7030A0"/>
+          <w:sz w:val="21"/>
+          <w:szCs w:val="21"/>
+        </w:rPr>
+        <w:t xml:space="preserve">Review </w:t>
+      </w:r>
+      <w:proofErr w:type="gramStart"/>
+      <w:r>
+        <w:rPr>
+          <w:rFonts w:ascii="Segoe UI" w:eastAsia="Times New Roman" w:hAnsi="Segoe UI" w:cs="Segoe UI"/>
+          <w:color w:val="7030A0"/>
+          <w:sz w:val="21"/>
+          <w:szCs w:val="21"/>
+        </w:rPr>
+        <w:t>remove</w:t>
+      </w:r>
+      <w:proofErr w:type="gramEnd"/>
+      <w:r>
+        <w:rPr>
+          <w:rFonts w:ascii="Segoe UI" w:eastAsia="Times New Roman" w:hAnsi="Segoe UI" w:cs="Segoe UI"/>
+          <w:color w:val="7030A0"/>
+          <w:sz w:val="21"/>
+          <w:szCs w:val="21"/>
+        </w:rPr>
+        <w:t xml:space="preserve"> from list</w:t>
+      </w:r>
+    </w:p>
+    <w:p>
+      <w:pPr>
+        <w:pStyle w:val="ListParagraph"/>
+        <w:numPr>
+          <w:ilvl w:val="1"/>
+          <w:numId w:val="1"/>
+        </w:numPr>
+        <w:spacing w:after="0" w:line="240" w:lineRule="auto"/>
+        <w:rPr>
+          <w:rFonts w:ascii="Segoe UI" w:eastAsia="Times New Roman" w:hAnsi="Segoe UI" w:cs="Segoe UI"/>
+          <w:sz w:val="21"/>
+          <w:szCs w:val="21"/>
+        </w:rPr>
+      </w:pPr>
+      <w:r>
+        <w:rPr>
+          <w:rFonts w:ascii="Segoe UI" w:eastAsia="Times New Roman" w:hAnsi="Segoe UI" w:cs="Segoe UI"/>
+          <w:sz w:val="21"/>
+          <w:szCs w:val="21"/>
+        </w:rPr>
+        <w:t>If it is no longer pending it is removed from list because it in no longer in scope</w:t>
+      </w:r>
+    </w:p>
+    <w:p>
+      <w:pPr>
+        <w:pStyle w:val="ListParagraph"/>
+        <w:numPr>
+          <w:ilvl w:val="1"/>
+          <w:numId w:val="1"/>
+        </w:numPr>
+        <w:spacing w:after="0" w:line="240" w:lineRule="auto"/>
+        <w:rPr>
+          <w:rFonts w:ascii="Segoe UI" w:eastAsia="Times New Roman" w:hAnsi="Segoe UI" w:cs="Segoe UI"/>
+          <w:sz w:val="21"/>
+          <w:szCs w:val="21"/>
+        </w:rPr>
+      </w:pPr>
+      <w:r>
+        <w:rPr>
+          <w:rFonts w:ascii="Segoe UI" w:eastAsia="Times New Roman" w:hAnsi="Segoe UI" w:cs="Segoe UI"/>
+          <w:sz w:val="21"/>
+          <w:szCs w:val="21"/>
+        </w:rPr>
+        <w:t>Otherwise add it to out ALL_PENDING_CASES_ARRAY</w:t>
+      </w:r>
+    </w:p>
+    <w:p>
+      <w:pPr>
+        <w:pStyle w:val="ListParagraph"/>
+        <w:numPr>
+          <w:ilvl w:val="1"/>
+          <w:numId w:val="1"/>
+        </w:numPr>
+        <w:spacing w:after="0" w:line="240" w:lineRule="auto"/>
+        <w:rPr>
+          <w:rFonts w:ascii="Segoe UI" w:eastAsia="Times New Roman" w:hAnsi="Segoe UI" w:cs="Segoe UI"/>
+          <w:sz w:val="21"/>
+          <w:szCs w:val="21"/>
+        </w:rPr>
+      </w:pPr>
+      <w:r>
+        <w:rPr>
+          <w:rFonts w:ascii="Segoe UI" w:eastAsia="Times New Roman" w:hAnsi="Segoe UI" w:cs="Segoe UI"/>
+          <w:sz w:val="21"/>
+          <w:szCs w:val="21"/>
+        </w:rPr>
+        <w:t xml:space="preserve">If it is </w:t>
+      </w:r>
+      <w:proofErr w:type="gramStart"/>
+      <w:r>
+        <w:rPr>
+          <w:rFonts w:ascii="Segoe UI" w:eastAsia="Times New Roman" w:hAnsi="Segoe UI" w:cs="Segoe UI"/>
+          <w:sz w:val="21"/>
+          <w:szCs w:val="21"/>
+        </w:rPr>
+        <w:t>ON</w:t>
+      </w:r>
+      <w:proofErr w:type="gramEnd"/>
+      <w:r>
+        <w:rPr>
+          <w:rFonts w:ascii="Segoe UI" w:eastAsia="Times New Roman" w:hAnsi="Segoe UI" w:cs="Segoe UI"/>
+          <w:sz w:val="21"/>
+          <w:szCs w:val="21"/>
+        </w:rPr>
+        <w:t xml:space="preserve"> the BOBI and not on the working list we add it to the</w:t>
+      </w:r>
+    </w:p>
+    <w:p>
+      <w:pPr>
+        <w:pStyle w:val="ListParagraph"/>
+        <w:numPr>
+          <w:ilvl w:val="1"/>
+          <w:numId w:val="1"/>
+        </w:numPr>
+        <w:spacing w:after="0" w:line="240" w:lineRule="auto"/>
+        <w:rPr>
+          <w:rFonts w:ascii="Segoe UI" w:eastAsia="Times New Roman" w:hAnsi="Segoe UI" w:cs="Segoe UI"/>
+          <w:sz w:val="21"/>
+          <w:szCs w:val="21"/>
+        </w:rPr>
+      </w:pPr>
+      <w:r>
+        <w:rPr>
+          <w:rFonts w:ascii="Segoe UI" w:eastAsia="Times New Roman" w:hAnsi="Segoe UI" w:cs="Segoe UI"/>
+          <w:sz w:val="21"/>
+          <w:szCs w:val="21"/>
+        </w:rPr>
+        <w:t xml:space="preserve"> </w:t>
+      </w:r>
+      <w:r>
+        <w:rPr>
+          <w:rFonts w:ascii="Segoe UI" w:eastAsia="Times New Roman" w:hAnsi="Segoe UI" w:cs="Segoe UI"/>
+          <w:sz w:val="21"/>
+          <w:szCs w:val="21"/>
+        </w:rPr>
+        <w:t>ALL_PENDING_CASES_ARRAY</w:t>
+      </w:r>
+    </w:p>
+    <w:p>
+      <w:pPr>
+        <w:pStyle w:val="ListParagraph"/>
+        <w:numPr>
+          <w:ilvl w:val="2"/>
+          <w:numId w:val="1"/>
+        </w:numPr>
+        <w:spacing w:after="0" w:line="240" w:lineRule="auto"/>
+        <w:rPr>
+          <w:rFonts w:ascii="Segoe UI" w:eastAsia="Times New Roman" w:hAnsi="Segoe UI" w:cs="Segoe UI"/>
+          <w:color w:val="7030A0"/>
+          <w:sz w:val="21"/>
+          <w:szCs w:val="21"/>
+        </w:rPr>
+      </w:pPr>
+      <w:r>
+        <w:rPr>
+          <w:rFonts w:ascii="Segoe UI" w:eastAsia="Times New Roman" w:hAnsi="Segoe UI" w:cs="Segoe UI"/>
+          <w:color w:val="7030A0"/>
+          <w:sz w:val="21"/>
+          <w:szCs w:val="21"/>
+        </w:rPr>
+        <w:t>If an interview date is entered on PROG when NO interview date has happened, we will miss these cases</w:t>
+      </w:r>
+    </w:p>
+    <w:p>
+      <w:pPr>
+        <w:pStyle w:val="ListParagraph"/>
+        <w:spacing w:after="0" w:line="240" w:lineRule="auto"/>
+        <w:ind w:left="2160"/>
+        <w:rPr>
+          <w:rFonts w:ascii="Segoe UI" w:eastAsia="Times New Roman" w:hAnsi="Segoe UI" w:cs="Segoe UI"/>
+          <w:sz w:val="21"/>
+          <w:szCs w:val="21"/>
+        </w:rPr>
+      </w:pPr>
+    </w:p>
+    <w:p>
+      <w:pPr>
+        <w:pStyle w:val="ListParagraph"/>
+        <w:numPr>
+          <w:ilvl w:val="1"/>
+          <w:numId w:val="1"/>
+        </w:numPr>
+        <w:spacing w:after="0" w:line="240" w:lineRule="auto"/>
+        <w:rPr>
+          <w:rFonts w:ascii="Segoe UI" w:eastAsia="Times New Roman" w:hAnsi="Segoe UI" w:cs="Segoe UI"/>
+          <w:sz w:val="21"/>
+          <w:szCs w:val="21"/>
+        </w:rPr>
+      </w:pPr>
+      <w:r>
+        <w:rPr>
+          <w:rFonts w:ascii="Segoe UI" w:eastAsia="Times New Roman" w:hAnsi="Segoe UI" w:cs="Segoe UI"/>
+          <w:sz w:val="21"/>
+          <w:szCs w:val="21"/>
+        </w:rPr>
+        <w:t xml:space="preserve">Loop through </w:t>
+      </w:r>
+      <w:r>
+        <w:rPr>
+          <w:rFonts w:ascii="Segoe UI" w:eastAsia="Times New Roman" w:hAnsi="Segoe UI" w:cs="Segoe UI"/>
+          <w:sz w:val="21"/>
+          <w:szCs w:val="21"/>
+        </w:rPr>
+        <w:t>ALL_PENDING_CASES_ARRAY</w:t>
+      </w:r>
+    </w:p>
+    <w:p>
+      <w:pPr>
+        <w:pStyle w:val="ListParagraph"/>
+        <w:spacing w:after="0" w:line="240" w:lineRule="auto"/>
+        <w:ind w:left="1440"/>
+        <w:rPr>
+          <w:rFonts w:ascii="Segoe UI" w:eastAsia="Times New Roman" w:hAnsi="Segoe UI" w:cs="Segoe UI"/>
+          <w:sz w:val="21"/>
+          <w:szCs w:val="21"/>
+        </w:rPr>
+      </w:pPr>
+    </w:p>
+    <w:p>
+      <w:pPr>
+        <w:pStyle w:val="ListParagraph"/>
+        <w:numPr>
+          <w:ilvl w:val="2"/>
+          <w:numId w:val="1"/>
+        </w:numPr>
+        <w:spacing w:after="0" w:line="240" w:lineRule="auto"/>
+        <w:rPr>
+          <w:rFonts w:ascii="Segoe UI" w:eastAsia="Times New Roman" w:hAnsi="Segoe UI" w:cs="Segoe UI"/>
+          <w:sz w:val="21"/>
+          <w:szCs w:val="21"/>
+        </w:rPr>
+      </w:pPr>
+      <w:r>
+        <w:rPr>
+          <w:rFonts w:ascii="Segoe UI" w:eastAsia="Times New Roman" w:hAnsi="Segoe UI" w:cs="Segoe UI"/>
+          <w:sz w:val="21"/>
+          <w:szCs w:val="21"/>
+        </w:rPr>
+        <w:t>PRIV – no action</w:t>
+      </w:r>
+    </w:p>
+    <w:p>
+      <w:pPr>
+        <w:pStyle w:val="ListParagraph"/>
+        <w:numPr>
+          <w:ilvl w:val="2"/>
+          <w:numId w:val="1"/>
+        </w:numPr>
+        <w:spacing w:after="0" w:line="240" w:lineRule="auto"/>
+        <w:rPr>
+          <w:rFonts w:ascii="Segoe UI" w:eastAsia="Times New Roman" w:hAnsi="Segoe UI" w:cs="Segoe UI"/>
+          <w:sz w:val="21"/>
+          <w:szCs w:val="21"/>
+        </w:rPr>
+      </w:pPr>
+      <w:r>
+        <w:rPr>
+          <w:rFonts w:ascii="Segoe UI" w:eastAsia="Times New Roman" w:hAnsi="Segoe UI" w:cs="Segoe UI"/>
+          <w:sz w:val="21"/>
+          <w:szCs w:val="21"/>
+        </w:rPr>
+        <w:t>OUT OF COUNTY – no action</w:t>
+      </w:r>
+    </w:p>
+    <w:p>
+      <w:pPr>
+        <w:pStyle w:val="ListParagraph"/>
+        <w:numPr>
+          <w:ilvl w:val="2"/>
+          <w:numId w:val="1"/>
+        </w:numPr>
+        <w:spacing w:after="0" w:line="240" w:lineRule="auto"/>
+        <w:rPr>
+          <w:rFonts w:ascii="Segoe UI" w:eastAsia="Times New Roman" w:hAnsi="Segoe UI" w:cs="Segoe UI"/>
+          <w:sz w:val="21"/>
+          <w:szCs w:val="21"/>
+        </w:rPr>
+      </w:pPr>
+      <w:r>
+        <w:rPr>
+          <w:rFonts w:ascii="Segoe UI" w:eastAsia="Times New Roman" w:hAnsi="Segoe UI" w:cs="Segoe UI"/>
+          <w:sz w:val="21"/>
+          <w:szCs w:val="21"/>
+        </w:rPr>
+        <w:t>Deleted – no action</w:t>
+      </w:r>
+    </w:p>
+    <w:p>
+      <w:pPr>
+        <w:pStyle w:val="ListParagraph"/>
+        <w:numPr>
+          <w:ilvl w:val="2"/>
+          <w:numId w:val="1"/>
+        </w:numPr>
+        <w:spacing w:after="0" w:line="240" w:lineRule="auto"/>
+        <w:rPr>
+          <w:rFonts w:ascii="Segoe UI" w:eastAsia="Times New Roman" w:hAnsi="Segoe UI" w:cs="Segoe UI"/>
+          <w:sz w:val="21"/>
+          <w:szCs w:val="21"/>
+        </w:rPr>
+      </w:pPr>
+      <w:r>
+        <w:rPr>
+          <w:rFonts w:ascii="Segoe UI" w:eastAsia="Times New Roman" w:hAnsi="Segoe UI" w:cs="Segoe UI"/>
+          <w:sz w:val="21"/>
+          <w:szCs w:val="21"/>
+        </w:rPr>
+        <w:t xml:space="preserve">Identify cases IMD EF8 and EJ1 - - case action </w:t>
+      </w:r>
+    </w:p>
+    <w:p>
+      <w:pPr>
+        <w:pStyle w:val="ListParagraph"/>
+        <w:numPr>
+          <w:ilvl w:val="2"/>
+          <w:numId w:val="1"/>
+        </w:numPr>
+        <w:spacing w:after="0" w:line="240" w:lineRule="auto"/>
+        <w:rPr>
+          <w:rFonts w:ascii="Segoe UI" w:eastAsia="Times New Roman" w:hAnsi="Segoe UI" w:cs="Segoe UI"/>
+          <w:sz w:val="21"/>
+          <w:szCs w:val="21"/>
+        </w:rPr>
+      </w:pPr>
+      <w:r>
+        <w:rPr>
+          <w:rFonts w:ascii="Segoe UI" w:eastAsia="Times New Roman" w:hAnsi="Segoe UI" w:cs="Segoe UI"/>
+          <w:sz w:val="21"/>
+          <w:szCs w:val="21"/>
+        </w:rPr>
+        <w:t>If client name is unknown – got to get case name</w:t>
+      </w:r>
+    </w:p>
+    <w:p>
+      <w:pPr>
+        <w:pStyle w:val="ListParagraph"/>
+        <w:spacing w:after="0" w:line="240" w:lineRule="auto"/>
+        <w:ind w:left="2160"/>
+        <w:rPr>
+          <w:rFonts w:ascii="Segoe UI" w:eastAsia="Times New Roman" w:hAnsi="Segoe UI" w:cs="Segoe UI"/>
+          <w:sz w:val="21"/>
+          <w:szCs w:val="21"/>
+        </w:rPr>
+      </w:pPr>
+    </w:p>
+    <w:p>
+      <w:pPr>
+        <w:pStyle w:val="ListParagraph"/>
+        <w:numPr>
+          <w:ilvl w:val="1"/>
+          <w:numId w:val="1"/>
+        </w:numPr>
+        <w:spacing w:after="0" w:line="240" w:lineRule="auto"/>
+        <w:rPr>
+          <w:rFonts w:ascii="Segoe UI" w:eastAsia="Times New Roman" w:hAnsi="Segoe UI" w:cs="Segoe UI"/>
+          <w:sz w:val="21"/>
+          <w:szCs w:val="21"/>
+        </w:rPr>
+      </w:pPr>
+      <w:r>
+        <w:rPr>
+          <w:rFonts w:ascii="Segoe UI" w:eastAsia="Times New Roman" w:hAnsi="Segoe UI" w:cs="Segoe UI"/>
+          <w:sz w:val="21"/>
+          <w:szCs w:val="21"/>
+        </w:rPr>
+        <w:t xml:space="preserve">Navigate to PROG to </w:t>
+      </w:r>
+      <w:r>
+        <w:rPr>
+          <w:rFonts w:ascii="Segoe UI" w:eastAsia="Times New Roman" w:hAnsi="Segoe UI" w:cs="Segoe UI"/>
+          <w:sz w:val="21"/>
+          <w:szCs w:val="21"/>
+        </w:rPr>
+        <w:t>determine programs pending and interview dates</w:t>
+      </w:r>
+      <w:r>
+        <w:rPr>
+          <w:rFonts w:ascii="Segoe UI" w:eastAsia="Times New Roman" w:hAnsi="Segoe UI" w:cs="Segoe UI"/>
+          <w:sz w:val="21"/>
+          <w:szCs w:val="21"/>
+        </w:rPr>
+        <w:t xml:space="preserve"> “PEND &amp; ACTV”</w:t>
+      </w:r>
+    </w:p>
+    <w:p>
+      <w:pPr>
+        <w:pStyle w:val="ListParagraph"/>
+        <w:numPr>
+          <w:ilvl w:val="1"/>
+          <w:numId w:val="1"/>
+        </w:numPr>
+        <w:spacing w:after="0" w:line="240" w:lineRule="auto"/>
+        <w:rPr>
+          <w:rFonts w:ascii="Segoe UI" w:eastAsia="Times New Roman" w:hAnsi="Segoe UI" w:cs="Segoe UI"/>
+          <w:color w:val="7030A0"/>
+          <w:sz w:val="21"/>
+          <w:szCs w:val="21"/>
+        </w:rPr>
+      </w:pPr>
+      <w:r>
+        <w:rPr>
+          <w:rFonts w:ascii="Segoe UI" w:eastAsia="Times New Roman" w:hAnsi="Segoe UI" w:cs="Segoe UI"/>
+          <w:color w:val="7030A0"/>
+          <w:sz w:val="21"/>
+          <w:szCs w:val="21"/>
+        </w:rPr>
+        <w:t xml:space="preserve">If snap and cash is not pending this is where we add the “remove from list” </w:t>
+      </w:r>
+    </w:p>
+    <w:p>
+      <w:pPr>
+        <w:pStyle w:val="ListParagraph"/>
+        <w:spacing w:after="0" w:line="240" w:lineRule="auto"/>
+        <w:ind w:left="2160"/>
+        <w:rPr>
+          <w:rFonts w:ascii="Segoe UI" w:eastAsia="Times New Roman" w:hAnsi="Segoe UI" w:cs="Segoe UI"/>
+          <w:sz w:val="21"/>
+          <w:szCs w:val="21"/>
+        </w:rPr>
+      </w:pPr>
+    </w:p>
+    <w:p>
+      <w:pPr>
+        <w:spacing w:after="0" w:line="240" w:lineRule="auto"/>
+        <w:rPr>
+          <w:rFonts w:ascii="Segoe UI" w:eastAsia="Times New Roman" w:hAnsi="Segoe UI" w:cs="Segoe UI"/>
+          <w:sz w:val="21"/>
+          <w:szCs w:val="21"/>
+        </w:rPr>
+      </w:pPr>
+    </w:p>
+    <w:p>
+      <w:pPr>
+        <w:spacing w:after="0" w:line="240" w:lineRule="auto"/>
+        <w:rPr>
+          <w:rFonts w:ascii="Segoe UI" w:eastAsia="Times New Roman" w:hAnsi="Segoe UI" w:cs="Segoe UI"/>
+          <w:sz w:val="21"/>
+          <w:szCs w:val="21"/>
+        </w:rPr>
+      </w:pPr>
+      <w:r>
+        <w:rPr>
+          <w:rFonts w:ascii="Segoe UI" w:eastAsia="Times New Roman" w:hAnsi="Segoe UI" w:cs="Segoe UI"/>
+          <w:color w:val="7030A0"/>
+          <w:sz w:val="21"/>
+          <w:szCs w:val="21"/>
+        </w:rPr>
+        <w:t>POTENTIAL ISSUE</w:t>
+      </w:r>
+    </w:p>
+    <w:p>
+      <w:pPr>
+        <w:spacing w:after="0" w:line="240" w:lineRule="auto"/>
+        <w:rPr>
+          <w:rFonts w:ascii="Segoe UI" w:eastAsia="Times New Roman" w:hAnsi="Segoe UI" w:cs="Segoe UI"/>
+          <w:sz w:val="21"/>
+          <w:szCs w:val="21"/>
+        </w:rPr>
+      </w:pPr>
+    </w:p>
+    <w:p>
+      <w:pPr>
+        <w:spacing w:after="0" w:line="240" w:lineRule="auto"/>
+        <w:rPr>
+          <w:rFonts w:ascii="Segoe UI" w:eastAsia="Times New Roman" w:hAnsi="Segoe UI" w:cs="Segoe UI"/>
+          <w:sz w:val="21"/>
+          <w:szCs w:val="21"/>
+        </w:rPr>
+      </w:pPr>
+    </w:p>
+    <w:p>
+      <w:pPr>
+        <w:spacing w:after="0" w:line="240" w:lineRule="auto"/>
+        <w:rPr>
+          <w:rFonts w:ascii="Segoe UI" w:eastAsia="Times New Roman" w:hAnsi="Segoe UI" w:cs="Segoe UI"/>
+          <w:sz w:val="21"/>
+          <w:szCs w:val="21"/>
+        </w:rPr>
+      </w:pPr>
+    </w:p>
+    <w:p>
+      <w:pPr>
+        <w:spacing w:after="0" w:line="240" w:lineRule="auto"/>
+        <w:rPr>
+          <w:rFonts w:ascii="Segoe UI" w:eastAsia="Times New Roman" w:hAnsi="Segoe UI" w:cs="Segoe UI"/>
+          <w:sz w:val="21"/>
+          <w:szCs w:val="21"/>
+          <w:u w:val="single"/>
+        </w:rPr>
+      </w:pPr>
+      <w:r>
+        <w:rPr>
+          <w:rFonts w:ascii="Segoe UI" w:eastAsia="Times New Roman" w:hAnsi="Segoe UI" w:cs="Segoe UI"/>
+          <w:sz w:val="21"/>
+          <w:szCs w:val="21"/>
+          <w:u w:val="single"/>
+        </w:rPr>
+        <w:t>Reconfirmation Needed:</w:t>
       </w:r>
     </w:p>
     <w:p>
@@ -71,43 +1018,7 @@
           <w:sz w:val="21"/>
           <w:szCs w:val="21"/>
         </w:rPr>
-        <w:t>[1/12 4:55 PM] MiKayla Handley</w:t>
-      </w:r>
-    </w:p>
-    <w:p>
-      <w:pPr>
-        <w:spacing w:after="0" w:line="240" w:lineRule="auto"/>
-        <w:rPr>
-          <w:rFonts w:ascii="Segoe UI" w:eastAsia="Times New Roman" w:hAnsi="Segoe UI" w:cs="Segoe UI"/>
-          <w:sz w:val="21"/>
-          <w:szCs w:val="21"/>
-        </w:rPr>
-      </w:pPr>
-      <w:r>
-        <w:rPr>
-          <w:rFonts w:ascii="Segoe UI" w:eastAsia="Times New Roman" w:hAnsi="Segoe UI" w:cs="Segoe UI"/>
-          <w:sz w:val="21"/>
-          <w:szCs w:val="21"/>
-        </w:rPr>
-        <w:t xml:space="preserve">Check </w:t>
-      </w:r>
-      <w:proofErr w:type="gramStart"/>
-      <w:r>
-        <w:rPr>
-          <w:rFonts w:ascii="Segoe UI" w:eastAsia="Times New Roman" w:hAnsi="Segoe UI" w:cs="Segoe UI"/>
-          <w:sz w:val="21"/>
-          <w:szCs w:val="21"/>
-        </w:rPr>
-        <w:t>PROG ,</w:t>
-      </w:r>
-      <w:proofErr w:type="gramEnd"/>
-      <w:r>
-        <w:rPr>
-          <w:rFonts w:ascii="Segoe UI" w:eastAsia="Times New Roman" w:hAnsi="Segoe UI" w:cs="Segoe UI"/>
-          <w:sz w:val="21"/>
-          <w:szCs w:val="21"/>
-        </w:rPr>
-        <w:t xml:space="preserve"> questionable interview date entered </w:t>
+        <w:t>Check PROG, questionable interview date entered </w:t>
       </w:r>
     </w:p>
     <w:p>
@@ -143,24 +1054,6 @@
           <w:sz w:val="21"/>
           <w:szCs w:val="21"/>
         </w:rPr>
-        <w:t>[1/12 4:56 PM] MiKayla Handley</w:t>
-      </w:r>
-    </w:p>
-    <w:p>
-      <w:pPr>
-        <w:spacing w:after="0" w:line="240" w:lineRule="auto"/>
-        <w:rPr>
-          <w:rFonts w:ascii="Segoe UI" w:eastAsia="Times New Roman" w:hAnsi="Segoe UI" w:cs="Segoe UI"/>
-          <w:sz w:val="21"/>
-          <w:szCs w:val="21"/>
-        </w:rPr>
-      </w:pPr>
-      <w:r>
-        <w:rPr>
-          <w:rFonts w:ascii="Segoe UI" w:eastAsia="Times New Roman" w:hAnsi="Segoe UI" w:cs="Segoe UI"/>
-          <w:sz w:val="21"/>
-          <w:szCs w:val="21"/>
-        </w:rPr>
         <w:t>look for other programs because...</w:t>
       </w:r>
     </w:p>
@@ -197,25 +1090,7 @@
           <w:sz w:val="21"/>
           <w:szCs w:val="21"/>
         </w:rPr>
-        <w:t>[1/12 5:02 PM] MiKayla Handley</w:t>
-      </w:r>
-    </w:p>
-    <w:p>
-      <w:pPr>
-        <w:spacing w:after="0" w:line="240" w:lineRule="auto"/>
-        <w:rPr>
-          <w:rFonts w:ascii="Segoe UI" w:eastAsia="Times New Roman" w:hAnsi="Segoe UI" w:cs="Segoe UI"/>
-          <w:sz w:val="21"/>
-          <w:szCs w:val="21"/>
-        </w:rPr>
-      </w:pPr>
-      <w:r>
-        <w:rPr>
-          <w:rFonts w:ascii="Segoe UI" w:eastAsia="Times New Roman" w:hAnsi="Segoe UI" w:cs="Segoe UI"/>
-          <w:sz w:val="21"/>
-          <w:szCs w:val="21"/>
-        </w:rPr>
-        <w:t>NOMI, at day 30? 2 points of validation, must pass all the tests then we get to typey type the I</w:t>
+        <w:t>NOMI, at day 30? 2 points of validation, must pass all the tests then we get to typey type the case note and why are we not denying on day 30</w:t>
       </w:r>
     </w:p>
     <w:p>
@@ -251,25 +1126,7 @@
           <w:sz w:val="21"/>
           <w:szCs w:val="21"/>
         </w:rPr>
-        <w:t>[1/12 5:04 PM] MiKayla Handley</w:t>
-      </w:r>
-    </w:p>
-    <w:p>
-      <w:pPr>
-        <w:spacing w:after="0" w:line="240" w:lineRule="auto"/>
-        <w:rPr>
-          <w:rFonts w:ascii="Segoe UI" w:eastAsia="Times New Roman" w:hAnsi="Segoe UI" w:cs="Segoe UI"/>
-          <w:sz w:val="21"/>
-          <w:szCs w:val="21"/>
-        </w:rPr>
-      </w:pPr>
-      <w:r>
-        <w:rPr>
-          <w:rFonts w:ascii="Segoe UI" w:eastAsia="Times New Roman" w:hAnsi="Segoe UI" w:cs="Segoe UI"/>
-          <w:sz w:val="21"/>
-          <w:szCs w:val="21"/>
-        </w:rPr>
-        <w:t>case note and why are we not denying on day 30</w:t>
+        <w:t>write the next business day function</w:t>
       </w:r>
     </w:p>
     <w:p>
@@ -288,78 +1145,6 @@
           <w:szCs w:val="24"/>
         </w:rPr>
         <w:t>​</w:t>
-      </w:r>
-    </w:p>
-    <w:p>
-      <w:pPr>
-        <w:spacing w:after="0" w:line="240" w:lineRule="auto"/>
-        <w:rPr>
-          <w:rFonts w:ascii="Segoe UI" w:eastAsia="Times New Roman" w:hAnsi="Segoe UI" w:cs="Segoe UI"/>
-          <w:sz w:val="21"/>
-          <w:szCs w:val="21"/>
-        </w:rPr>
-      </w:pPr>
-      <w:r>
-        <w:rPr>
-          <w:rFonts w:ascii="Segoe UI" w:eastAsia="Times New Roman" w:hAnsi="Segoe UI" w:cs="Segoe UI"/>
-          <w:sz w:val="21"/>
-          <w:szCs w:val="21"/>
-        </w:rPr>
-        <w:t>[1/12 5:10 PM] MiKayla Handley</w:t>
-      </w:r>
-    </w:p>
-    <w:p>
-      <w:pPr>
-        <w:spacing w:after="0" w:line="240" w:lineRule="auto"/>
-        <w:rPr>
-          <w:rFonts w:ascii="Segoe UI" w:eastAsia="Times New Roman" w:hAnsi="Segoe UI" w:cs="Segoe UI"/>
-          <w:sz w:val="21"/>
-          <w:szCs w:val="21"/>
-        </w:rPr>
-      </w:pPr>
-      <w:r>
-        <w:rPr>
-          <w:rFonts w:ascii="Segoe UI" w:eastAsia="Times New Roman" w:hAnsi="Segoe UI" w:cs="Segoe UI"/>
-          <w:sz w:val="21"/>
-          <w:szCs w:val="21"/>
-        </w:rPr>
-        <w:t>write the next business day function</w:t>
-      </w:r>
-    </w:p>
-    <w:p>
-      <w:pPr>
-        <w:spacing w:after="0" w:line="240" w:lineRule="auto"/>
-        <w:rPr>
-          <w:rFonts w:ascii="Times New Roman" w:eastAsia="Times New Roman" w:hAnsi="Times New Roman" w:cs="Times New Roman"/>
-          <w:sz w:val="24"/>
-          <w:szCs w:val="24"/>
-        </w:rPr>
-      </w:pPr>
-      <w:r>
-        <w:rPr>
-          <w:rFonts w:ascii="Times New Roman" w:eastAsia="Times New Roman" w:hAnsi="Times New Roman" w:cs="Times New Roman"/>
-          <w:sz w:val="24"/>
-          <w:szCs w:val="24"/>
-        </w:rPr>
-        <w:t>​</w:t>
-      </w:r>
-    </w:p>
-    <w:p>
-      <w:pPr>
-        <w:spacing w:after="0" w:line="240" w:lineRule="auto"/>
-        <w:rPr>
-          <w:rFonts w:ascii="Segoe UI" w:eastAsia="Times New Roman" w:hAnsi="Segoe UI" w:cs="Segoe UI"/>
-          <w:sz w:val="21"/>
-          <w:szCs w:val="21"/>
-        </w:rPr>
-      </w:pPr>
-      <w:r>
-        <w:rPr>
-          <w:rFonts w:ascii="Segoe UI" w:eastAsia="Times New Roman" w:hAnsi="Segoe UI" w:cs="Segoe UI"/>
-          <w:sz w:val="21"/>
-          <w:szCs w:val="21"/>
-        </w:rPr>
-        <w:t>[1:36 PM] MiKayla Handley</w:t>
       </w:r>
     </w:p>
     <w:p>
@@ -489,6 +1274,103 @@
     </w:sectPr>
   </w:body>
 </w:document>
+</file>
+
+<file path=word/numbering.xml><?xml version="1.0" encoding="utf-8"?>
+<w:numbering xmlns:wpc="http://schemas.microsoft.com/office/word/2010/wordprocessingCanvas" xmlns:cx="http://schemas.microsoft.com/office/drawing/2014/chartex" xmlns:cx1="http://schemas.microsoft.com/office/drawing/2015/9/8/chartex" xmlns:cx2="http://schemas.microsoft.com/office/drawing/2015/10/21/chartex" xmlns:cx3="http://schemas.microsoft.com/office/drawing/2016/5/9/chartex" xmlns:cx4="http://schemas.microsoft.com/office/drawing/2016/5/10/chartex" xmlns:cx5="http://schemas.microsoft.com/office/drawing/2016/5/11/chartex" xmlns:cx6="http://schemas.microsoft.com/office/drawing/2016/5/12/chartex" xmlns:cx7="http://schemas.microsoft.com/office/drawing/2016/5/13/chartex" xmlns:cx8="http://schemas.microsoft.com/office/drawing/2016/5/14/chartex" xmlns:mc="http://schemas.openxmlformats.org/markup-compatibility/2006" xmlns:aink="http://schemas.microsoft.com/office/drawing/2016/ink" xmlns:am3d="http://schemas.microsoft.com/office/drawing/2017/model3d" xmlns:o="urn:schemas-microsoft-com:office:office" xmlns:r="http://schemas.openxmlformats.org/officeDocument/2006/relationships" xmlns:m="http://schemas.openxmlformats.org/officeDocument/2006/math" xmlns:v="urn:schemas-microsoft-com:vml" xmlns:wp14="http://schemas.microsoft.com/office/word/2010/wordprocessingDrawing" xmlns:wp="http://schemas.openxmlformats.org/drawingml/2006/wordprocessingDrawing" xmlns:w10="urn:schemas-microsoft-com:office:word" xmlns:w="http://schemas.openxmlformats.org/wordprocessingml/2006/main" xmlns:w14="http://schemas.microsoft.com/office/word/2010/wordml" xmlns:w15="http://schemas.microsoft.com/office/word/2012/wordml" xmlns:w16cex="http://schemas.microsoft.com/office/word/2018/wordml/cex" xmlns:w16cid="http://schemas.microsoft.com/office/word/2016/wordml/cid" xmlns:w16="http://schemas.microsoft.com/office/word/2018/wordml" xmlns:w16se="http://schemas.microsoft.com/office/word/2015/wordml/symex" xmlns:wpg="http://schemas.microsoft.com/office/word/2010/wordprocessingGroup" xmlns:wpi="http://schemas.microsoft.com/office/word/2010/wordprocessingInk" xmlns:wne="http://schemas.microsoft.com/office/word/2006/wordml" xmlns:wps="http://schemas.microsoft.com/office/word/2010/wordprocessingShape" mc:Ignorable="w14 w15 w16se w16cid w16 w16cex wp14">
+  <w:abstractNum w:abstractNumId="0" w15:restartNumberingAfterBreak="0">
+    <w:nsid w:val="7042745B"/>
+    <w:multiLevelType w:val="hybridMultilevel"/>
+    <w:tmpl w:val="FD065934"/>
+    <w:lvl w:ilvl="0" w:tplc="0409000F">
+      <w:start w:val="1"/>
+      <w:numFmt w:val="decimal"/>
+      <w:lvlText w:val="%1."/>
+      <w:lvlJc w:val="left"/>
+      <w:pPr>
+        <w:ind w:left="720" w:hanging="360"/>
+      </w:pPr>
+      <w:rPr>
+        <w:rFonts w:hint="default"/>
+      </w:rPr>
+    </w:lvl>
+    <w:lvl w:ilvl="1" w:tplc="04090019">
+      <w:start w:val="1"/>
+      <w:numFmt w:val="lowerLetter"/>
+      <w:lvlText w:val="%2."/>
+      <w:lvlJc w:val="left"/>
+      <w:pPr>
+        <w:ind w:left="1440" w:hanging="360"/>
+      </w:pPr>
+    </w:lvl>
+    <w:lvl w:ilvl="2" w:tplc="0409001B">
+      <w:start w:val="1"/>
+      <w:numFmt w:val="lowerRoman"/>
+      <w:lvlText w:val="%3."/>
+      <w:lvlJc w:val="right"/>
+      <w:pPr>
+        <w:ind w:left="2160" w:hanging="180"/>
+      </w:pPr>
+    </w:lvl>
+    <w:lvl w:ilvl="3" w:tplc="0409000F">
+      <w:start w:val="1"/>
+      <w:numFmt w:val="decimal"/>
+      <w:lvlText w:val="%4."/>
+      <w:lvlJc w:val="left"/>
+      <w:pPr>
+        <w:ind w:left="2880" w:hanging="360"/>
+      </w:pPr>
+    </w:lvl>
+    <w:lvl w:ilvl="4" w:tplc="04090019" w:tentative="1">
+      <w:start w:val="1"/>
+      <w:numFmt w:val="lowerLetter"/>
+      <w:lvlText w:val="%5."/>
+      <w:lvlJc w:val="left"/>
+      <w:pPr>
+        <w:ind w:left="3600" w:hanging="360"/>
+      </w:pPr>
+    </w:lvl>
+    <w:lvl w:ilvl="5" w:tplc="0409001B" w:tentative="1">
+      <w:start w:val="1"/>
+      <w:numFmt w:val="lowerRoman"/>
+      <w:lvlText w:val="%6."/>
+      <w:lvlJc w:val="right"/>
+      <w:pPr>
+        <w:ind w:left="4320" w:hanging="180"/>
+      </w:pPr>
+    </w:lvl>
+    <w:lvl w:ilvl="6" w:tplc="0409000F" w:tentative="1">
+      <w:start w:val="1"/>
+      <w:numFmt w:val="decimal"/>
+      <w:lvlText w:val="%7."/>
+      <w:lvlJc w:val="left"/>
+      <w:pPr>
+        <w:ind w:left="5040" w:hanging="360"/>
+      </w:pPr>
+    </w:lvl>
+    <w:lvl w:ilvl="7" w:tplc="04090019" w:tentative="1">
+      <w:start w:val="1"/>
+      <w:numFmt w:val="lowerLetter"/>
+      <w:lvlText w:val="%8."/>
+      <w:lvlJc w:val="left"/>
+      <w:pPr>
+        <w:ind w:left="5760" w:hanging="360"/>
+      </w:pPr>
+    </w:lvl>
+    <w:lvl w:ilvl="8" w:tplc="0409001B" w:tentative="1">
+      <w:start w:val="1"/>
+      <w:numFmt w:val="lowerRoman"/>
+      <w:lvlText w:val="%9."/>
+      <w:lvlJc w:val="right"/>
+      <w:pPr>
+        <w:ind w:left="6480" w:hanging="180"/>
+      </w:pPr>
+    </w:lvl>
+  </w:abstractNum>
+  <w:num w:numId="1">
+    <w:abstractNumId w:val="0"/>
+  </w:num>
+</w:numbering>
 </file>
 
 <file path=word/styles.xml><?xml version="1.0" encoding="utf-8"?>
@@ -933,6 +1815,17 @@
       <w:szCs w:val="24"/>
     </w:rPr>
   </w:style>
+  <w:style w:type="paragraph" w:styleId="ListParagraph">
+    <w:name w:val="List Paragraph"/>
+    <w:basedOn w:val="Normal"/>
+    <w:uiPriority w:val="34"/>
+    <w:qFormat/>
+    <w:rsid w:val="00D63B60"/>
+    <w:pPr>
+      <w:ind w:left="720"/>
+      <w:contextualSpacing/>
+    </w:pPr>
+  </w:style>
 </w:styles>
 </file>
 

</xml_diff>